<commit_message>
Apply 4 pre-filing adjustments to provisional patent spec
1. Background C: soften absolute novelty language to
   "To the inventor's knowledge, no prior method..."

2. Section 4.2: replace "guaranteed" with "follows from" in
   universality argument; add clarifying sentence on mechanism

3. Section 7.5(i): add 3-sentence derivation of modified EAC
   construction for partial faults (Pe_fault = f*Pe), enabling
   Claim 11 (was asserted but not derived)

4. Claim 8: remove hard "<1 second" time bound; replace with
   "substantially reduced... O(1) arithmetic operations" to avoid
   hardware-dependent attack surface

Co-Authored-By: Claude Sonnet 4.6 <noreply@anthropic.com>
</commit_message>
<xml_diff>
--- a/patent/provisional_patent_specification.docx
+++ b/patent/provisional_patent_specification.docx
@@ -764,25 +764,25 @@
           <w:rFonts w:ascii="Courier New" w:hAnsi="Courier New"/>
           <w:sz w:val="24"/>
         </w:rPr>
-        <w:t>No prior method achieves analytic CCT estimation with bounded error across</w:t>
-      </w:r>
-    </w:p>
-    <w:p>
-      <w:r>
-        <w:rPr>
-          <w:rFonts w:ascii="Courier New" w:hAnsi="Courier New"/>
-          <w:sz w:val="24"/>
-        </w:rPr>
-        <w:t>realistic damping ranges validated by leave-out cross-validation on a standard</w:t>
-      </w:r>
-    </w:p>
-    <w:p>
-      <w:r>
-        <w:rPr>
-          <w:rFonts w:ascii="Courier New" w:hAnsi="Courier New"/>
-          <w:sz w:val="24"/>
-        </w:rPr>
-        <w:t>benchmark system.</w:t>
+        <w:t>To the inventor's knowledge, no prior method achieves analytic CCT estimation</w:t>
+      </w:r>
+    </w:p>
+    <w:p>
+      <w:r>
+        <w:rPr>
+          <w:rFonts w:ascii="Courier New" w:hAnsi="Courier New"/>
+          <w:sz w:val="24"/>
+        </w:rPr>
+        <w:t>with bounded error across realistic damping ranges validated by leave-out</w:t>
+      </w:r>
+    </w:p>
+    <w:p>
+      <w:r>
+        <w:rPr>
+          <w:rFonts w:ascii="Courier New" w:hAnsi="Courier New"/>
+          <w:sz w:val="24"/>
+        </w:rPr>
+        <w:t>cross-validation on a standard benchmark system.</w:t>
       </w:r>
     </w:p>
     <w:p/>
@@ -1745,7 +1745,34 @@
           <w:rFonts w:ascii="Courier New" w:hAnsi="Courier New"/>
           <w:sz w:val="24"/>
         </w:rPr>
-        <w:t>Its universality is guaranteed by the invariant structure of Eq. 5.</w:t>
+        <w:t>Its generator-independence follows from the invariant structure of Eq. 5:</w:t>
+      </w:r>
+    </w:p>
+    <w:p>
+      <w:r>
+        <w:rPr>
+          <w:rFonts w:ascii="Courier New" w:hAnsi="Courier New"/>
+          <w:sz w:val="24"/>
+        </w:rPr>
+        <w:t>because omega_0 * CCT_EAC is loading-class-determined rather than</w:t>
+      </w:r>
+    </w:p>
+    <w:p>
+      <w:r>
+        <w:rPr>
+          <w:rFonts w:ascii="Courier New" w:hAnsi="Courier New"/>
+          <w:sz w:val="24"/>
+        </w:rPr>
+        <w:t>machine-specific, the first-order correction coefficient is the same for</w:t>
+      </w:r>
+    </w:p>
+    <w:p>
+      <w:r>
+        <w:rPr>
+          <w:rFonts w:ascii="Courier New" w:hAnsi="Courier New"/>
+          <w:sz w:val="24"/>
+        </w:rPr>
+        <w:t>every generator in the class.</w:t>
       </w:r>
     </w:p>
     <w:p/>
@@ -2736,25 +2763,70 @@
           <w:rFonts w:ascii="Courier New" w:hAnsi="Courier New"/>
           <w:sz w:val="24"/>
         </w:rPr>
-        <w:t xml:space="preserve">    (i)  Partial faults (0 &lt; Pe_fault &lt; Pe): modified EAC construction with</w:t>
-      </w:r>
-    </w:p>
-    <w:p>
-      <w:r>
-        <w:rPr>
-          <w:rFonts w:ascii="Courier New" w:hAnsi="Courier New"/>
-          <w:sz w:val="24"/>
-        </w:rPr>
-        <w:t xml:space="preserve">         refitted a for the partial-fault loading class; structure of Eq. 6</w:t>
-      </w:r>
-    </w:p>
-    <w:p>
-      <w:r>
-        <w:rPr>
-          <w:rFonts w:ascii="Courier New" w:hAnsi="Courier New"/>
-          <w:sz w:val="24"/>
-        </w:rPr>
-        <w:t xml:space="preserve">         is preserved.</w:t>
+        <w:t xml:space="preserve">    (i)  Partial faults (0 &lt; Pe_fault &lt; Pe): for a fault reducing electrical</w:t>
+      </w:r>
+    </w:p>
+    <w:p>
+      <w:r>
+        <w:rPr>
+          <w:rFonts w:ascii="Courier New" w:hAnsi="Courier New"/>
+          <w:sz w:val="24"/>
+        </w:rPr>
+        <w:t xml:space="preserve">         power to Pe_fault = f * Pe (0 &lt; f &lt; 1), the equal-area construction</w:t>
+      </w:r>
+    </w:p>
+    <w:p>
+      <w:r>
+        <w:rPr>
+          <w:rFonts w:ascii="Courier New" w:hAnsi="Courier New"/>
+          <w:sz w:val="24"/>
+        </w:rPr>
+        <w:t xml:space="preserve">         is modified: the accelerating area is computed using Pe_fault instead</w:t>
+      </w:r>
+    </w:p>
+    <w:p>
+      <w:r>
+        <w:rPr>
+          <w:rFonts w:ascii="Courier New" w:hAnsi="Courier New"/>
+          <w:sz w:val="24"/>
+        </w:rPr>
+        <w:t xml:space="preserve">         of zero, and the decelerating area uses Pe (post-fault).  The critical</w:t>
+      </w:r>
+    </w:p>
+    <w:p>
+      <w:r>
+        <w:rPr>
+          <w:rFonts w:ascii="Courier New" w:hAnsi="Courier New"/>
+          <w:sz w:val="24"/>
+        </w:rPr>
+        <w:t xml:space="preserve">         clearing angle delta_c satisfies the modified balance condition, and</w:t>
+      </w:r>
+    </w:p>
+    <w:p>
+      <w:r>
+        <w:rPr>
+          <w:rFonts w:ascii="Courier New" w:hAnsi="Courier New"/>
+          <w:sz w:val="24"/>
+        </w:rPr>
+        <w:t xml:space="preserve">         CCT_EAC is recomputed from the fault-phase integral under Pe_fault.</w:t>
+      </w:r>
+    </w:p>
+    <w:p>
+      <w:r>
+        <w:rPr>
+          <w:rFonts w:ascii="Courier New" w:hAnsi="Courier New"/>
+          <w:sz w:val="24"/>
+        </w:rPr>
+        <w:t xml:space="preserve">         The correction structure CCT_corrected = CCT_EAC / (1 - a*zeta) is</w:t>
+      </w:r>
+    </w:p>
+    <w:p>
+      <w:r>
+        <w:rPr>
+          <w:rFonts w:ascii="Courier New" w:hAnsi="Courier New"/>
+          <w:sz w:val="24"/>
+        </w:rPr>
+        <w:t xml:space="preserve">         preserved with a refitted from a partial-fault reference set.</w:t>
       </w:r>
     </w:p>
     <w:p>
@@ -3285,16 +3357,25 @@
           <w:rFonts w:ascii="Courier New" w:hAnsi="Courier New"/>
           <w:sz w:val="24"/>
         </w:rPr>
-        <w:t>full N-1 screening batch across a plurality of generators is less than one</w:t>
-      </w:r>
-    </w:p>
-    <w:p>
-      <w:r>
-        <w:rPr>
-          <w:rFonts w:ascii="Courier New" w:hAnsi="Courier New"/>
-          <w:sz w:val="24"/>
-        </w:rPr>
-        <w:t>second on a single processor core.</w:t>
+        <w:t>full N-1 screening batch across a plurality of generators is substantially</w:t>
+      </w:r>
+    </w:p>
+    <w:p>
+      <w:r>
+        <w:rPr>
+          <w:rFonts w:ascii="Courier New" w:hAnsi="Courier New"/>
+          <w:sz w:val="24"/>
+        </w:rPr>
+        <w:t>reduced relative to time-domain integration, the analytic method requiring</w:t>
+      </w:r>
+    </w:p>
+    <w:p>
+      <w:r>
+        <w:rPr>
+          <w:rFonts w:ascii="Courier New" w:hAnsi="Courier New"/>
+          <w:sz w:val="24"/>
+        </w:rPr>
+        <w:t>O(1) arithmetic operations per generator in place of iterative ODE evaluation.</w:t>
       </w:r>
     </w:p>
     <w:p/>

</xml_diff>